<commit_message>
feat(User-Testing): added 2 tests
</commit_message>
<xml_diff>
--- a/User Testing.docx
+++ b/User Testing.docx
@@ -1,13 +1,16 @@
 
 <file path=word/document.xml><?xml version="1.0" encoding="utf-8"?>
-<w:document xmlns:wpc="http://schemas.microsoft.com/office/word/2010/wordprocessingCanvas" xmlns:cx="http://schemas.microsoft.com/office/drawing/2014/chartex" xmlns:cx1="http://schemas.microsoft.com/office/drawing/2015/9/8/chartex" xmlns:cx2="http://schemas.microsoft.com/office/drawing/2015/10/21/chartex" xmlns:cx3="http://schemas.microsoft.com/office/drawing/2016/5/9/chartex" xmlns:cx4="http://schemas.microsoft.com/office/drawing/2016/5/10/chartex" xmlns:cx5="http://schemas.microsoft.com/office/drawing/2016/5/11/chartex" xmlns:cx6="http://schemas.microsoft.com/office/drawing/2016/5/12/chartex" xmlns:cx7="http://schemas.microsoft.com/office/drawing/2016/5/13/chartex" xmlns:cx8="http://schemas.microsoft.com/office/drawing/2016/5/14/chartex" xmlns:mc="http://schemas.openxmlformats.org/markup-compatibility/2006" xmlns:aink="http://schemas.microsoft.com/office/drawing/2016/ink" xmlns:am3d="http://schemas.microsoft.com/office/drawing/2017/model3d" xmlns:o="urn:schemas-microsoft-com:office:office" xmlns:oel="http://schemas.microsoft.com/office/2019/extlst" xmlns:r="http://schemas.openxmlformats.org/officeDocument/2006/relationships" xmlns:m="http://schemas.openxmlformats.org/officeDocument/2006/math" xmlns:v="urn:schemas-microsoft-com:vml" xmlns:wp14="http://schemas.microsoft.com/office/word/2010/wordprocessingDrawing" xmlns:wp="http://schemas.openxmlformats.org/drawingml/2006/wordprocessingDrawing" xmlns:w10="urn:schemas-microsoft-com:office:word" xmlns:w="http://schemas.openxmlformats.org/wordprocessingml/2006/main" xmlns:w14="http://schemas.microsoft.com/office/word/2010/wordml" xmlns:w15="http://schemas.microsoft.com/office/word/2012/wordml" xmlns:w16cex="http://schemas.microsoft.com/office/word/2018/wordml/cex" xmlns:w16cid="http://schemas.microsoft.com/office/word/2016/wordml/cid" xmlns:w16="http://schemas.microsoft.com/office/word/2018/wordml" xmlns:w16du="http://schemas.microsoft.com/office/word/2023/wordml/word16du" xmlns:w16sdtdh="http://schemas.microsoft.com/office/word/2020/wordml/sdtdatahash" xmlns:w16se="http://schemas.microsoft.com/office/word/2015/wordml/symex" xmlns:wpg="http://schemas.microsoft.com/office/word/2010/wordprocessingGroup" xmlns:wpi="http://schemas.microsoft.com/office/word/2010/wordprocessingInk" xmlns:wne="http://schemas.microsoft.com/office/word/2006/wordml" xmlns:wps="http://schemas.microsoft.com/office/word/2010/wordprocessingShape" mc:Ignorable="w14 w15 w16se w16cid w16 w16cex w16sdtdh w16du wp14">
+<w:document xmlns:wpc="http://schemas.microsoft.com/office/word/2010/wordprocessingCanvas" xmlns:cx="http://schemas.microsoft.com/office/drawing/2014/chartex" xmlns:cx1="http://schemas.microsoft.com/office/drawing/2015/9/8/chartex" xmlns:cx2="http://schemas.microsoft.com/office/drawing/2015/10/21/chartex" xmlns:cx3="http://schemas.microsoft.com/office/drawing/2016/5/9/chartex" xmlns:cx4="http://schemas.microsoft.com/office/drawing/2016/5/10/chartex" xmlns:cx5="http://schemas.microsoft.com/office/drawing/2016/5/11/chartex" xmlns:cx6="http://schemas.microsoft.com/office/drawing/2016/5/12/chartex" xmlns:cx7="http://schemas.microsoft.com/office/drawing/2016/5/13/chartex" xmlns:cx8="http://schemas.microsoft.com/office/drawing/2016/5/14/chartex" xmlns:mc="http://schemas.openxmlformats.org/markup-compatibility/2006" xmlns:aink="http://schemas.microsoft.com/office/drawing/2016/ink" xmlns:am3d="http://schemas.microsoft.com/office/drawing/2017/model3d" xmlns:o="urn:schemas-microsoft-com:office:office" xmlns:oel="http://schemas.microsoft.com/office/2019/extlst" xmlns:r="http://schemas.openxmlformats.org/officeDocument/2006/relationships" xmlns:m="http://schemas.openxmlformats.org/officeDocument/2006/math" xmlns:v="urn:schemas-microsoft-com:vml" xmlns:wp14="http://schemas.microsoft.com/office/word/2010/wordprocessingDrawing" xmlns:wp="http://schemas.openxmlformats.org/drawingml/2006/wordprocessingDrawing" xmlns:w10="urn:schemas-microsoft-com:office:word" xmlns:w="http://schemas.openxmlformats.org/wordprocessingml/2006/main" xmlns:w14="http://schemas.microsoft.com/office/word/2010/wordml" xmlns:w15="http://schemas.microsoft.com/office/word/2012/wordml" xmlns:w16cex="http://schemas.microsoft.com/office/word/2018/wordml/cex" xmlns:w16cid="http://schemas.microsoft.com/office/word/2016/wordml/cid" xmlns:w16="http://schemas.microsoft.com/office/word/2018/wordml" xmlns:w16du="http://schemas.microsoft.com/office/word/2023/wordml/word16du" xmlns:w16sdtdh="http://schemas.microsoft.com/office/word/2020/wordml/sdtdatahash" xmlns:w16sdtfl="http://schemas.microsoft.com/office/word/2024/wordml/sdtformatlock" xmlns:w16se="http://schemas.microsoft.com/office/word/2015/wordml/symex" xmlns:wpg="http://schemas.microsoft.com/office/word/2010/wordprocessingGroup" xmlns:wpi="http://schemas.microsoft.com/office/word/2010/wordprocessingInk" xmlns:wne="http://schemas.microsoft.com/office/word/2006/wordml" xmlns:wps="http://schemas.microsoft.com/office/word/2010/wordprocessingShape" mc:Ignorable="w14 w15 w16se w16cid w16 w16cex w16sdtdh w16sdtfl w16du wp14">
   <w:body>
     <w:p>
       <w:pPr>
+        <w:jc w:val="center"/>
         <w:rPr>
           <w:rFonts w:ascii="Arial" w:hAnsi="Arial" w:cs="Arial"/>
           <w:b/>
           <w:bCs/>
+          <w:sz w:val="40"/>
+          <w:szCs w:val="40"/>
         </w:rPr>
       </w:pPr>
       <w:r>
@@ -15,8 +18,10 @@
           <w:rFonts w:ascii="Arial" w:hAnsi="Arial" w:cs="Arial"/>
           <w:b/>
           <w:bCs/>
-        </w:rPr>
-        <w:t>Navheen</w:t>
+          <w:sz w:val="40"/>
+          <w:szCs w:val="40"/>
+        </w:rPr>
+        <w:t>User Testing Report</w:t>
       </w:r>
     </w:p>
     <w:p>
@@ -25,16 +30,1206 @@
           <w:rFonts w:ascii="Arial" w:hAnsi="Arial" w:cs="Arial"/>
           <w:b/>
           <w:bCs/>
-        </w:rPr>
-      </w:pPr>
-      <w:r>
-        <w:rPr>
-          <w:rFonts w:ascii="Arial" w:hAnsi="Arial" w:cs="Arial"/>
-          <w:b/>
-          <w:bCs/>
-        </w:rPr>
-        <w:t xml:space="preserve">The UI is designed well, easy to navigate and figure out the usage. I was able to add recipes to the favourites and ingredients list successfully. The styling and theme of the application is also nice – the elements being separated with good padding and spacing enhance readability and visibility. Overall the application has a good workflow and appearance. </w:t>
-      </w:r>
+          <w:sz w:val="40"/>
+          <w:szCs w:val="40"/>
+        </w:rPr>
+      </w:pPr>
+    </w:p>
+    <w:p>
+      <w:pPr>
+        <w:rPr>
+          <w:rFonts w:ascii="Arial" w:hAnsi="Arial" w:cs="Arial"/>
+          <w:sz w:val="20"/>
+          <w:szCs w:val="20"/>
+        </w:rPr>
+      </w:pPr>
+      <w:r>
+        <w:rPr>
+          <w:rFonts w:ascii="Arial" w:hAnsi="Arial" w:cs="Arial"/>
+          <w:sz w:val="20"/>
+          <w:szCs w:val="20"/>
+        </w:rPr>
+        <w:t>Tester information</w:t>
+      </w:r>
+      <w:r>
+        <w:rPr>
+          <w:rFonts w:ascii="Arial" w:hAnsi="Arial" w:cs="Arial"/>
+          <w:sz w:val="20"/>
+          <w:szCs w:val="20"/>
+        </w:rPr>
+        <w:t>: Navheen</w:t>
+      </w:r>
+    </w:p>
+    <w:p>
+      <w:pPr>
+        <w:pStyle w:val="ListParagraph"/>
+        <w:numPr>
+          <w:ilvl w:val="0"/>
+          <w:numId w:val="1"/>
+        </w:numPr>
+        <w:rPr>
+          <w:rFonts w:ascii="Arial" w:hAnsi="Arial" w:cs="Arial"/>
+          <w:sz w:val="20"/>
+          <w:szCs w:val="20"/>
+        </w:rPr>
+      </w:pPr>
+      <w:r>
+        <w:rPr>
+          <w:rFonts w:ascii="Arial" w:hAnsi="Arial" w:cs="Arial"/>
+          <w:sz w:val="20"/>
+          <w:szCs w:val="20"/>
+        </w:rPr>
+        <w:t>Tasks performed</w:t>
+      </w:r>
+    </w:p>
+    <w:p>
+      <w:pPr>
+        <w:pStyle w:val="ListParagraph"/>
+        <w:numPr>
+          <w:ilvl w:val="1"/>
+          <w:numId w:val="1"/>
+        </w:numPr>
+        <w:rPr>
+          <w:rFonts w:ascii="Arial" w:hAnsi="Arial" w:cs="Arial"/>
+          <w:sz w:val="20"/>
+          <w:szCs w:val="20"/>
+        </w:rPr>
+      </w:pPr>
+      <w:r>
+        <w:rPr>
+          <w:rFonts w:ascii="Arial" w:hAnsi="Arial" w:cs="Arial"/>
+          <w:sz w:val="20"/>
+          <w:szCs w:val="20"/>
+        </w:rPr>
+        <w:t>Navigated through the main pages (Home, Daily Special, Favourites, and Ingredients).</w:t>
+      </w:r>
+    </w:p>
+    <w:p>
+      <w:pPr>
+        <w:pStyle w:val="ListParagraph"/>
+        <w:numPr>
+          <w:ilvl w:val="1"/>
+          <w:numId w:val="1"/>
+        </w:numPr>
+        <w:rPr>
+          <w:rFonts w:ascii="Arial" w:hAnsi="Arial" w:cs="Arial"/>
+          <w:sz w:val="20"/>
+          <w:szCs w:val="20"/>
+        </w:rPr>
+      </w:pPr>
+      <w:r>
+        <w:rPr>
+          <w:rFonts w:ascii="Arial" w:hAnsi="Arial" w:cs="Arial"/>
+          <w:sz w:val="20"/>
+          <w:szCs w:val="20"/>
+        </w:rPr>
+        <w:t>Added recipes to the favourites list.</w:t>
+      </w:r>
+    </w:p>
+    <w:p>
+      <w:pPr>
+        <w:pStyle w:val="ListParagraph"/>
+        <w:numPr>
+          <w:ilvl w:val="1"/>
+          <w:numId w:val="1"/>
+        </w:numPr>
+        <w:rPr>
+          <w:rFonts w:ascii="Arial" w:hAnsi="Arial" w:cs="Arial"/>
+          <w:sz w:val="20"/>
+          <w:szCs w:val="20"/>
+        </w:rPr>
+      </w:pPr>
+      <w:r>
+        <w:rPr>
+          <w:rFonts w:ascii="Arial" w:hAnsi="Arial" w:cs="Arial"/>
+          <w:sz w:val="20"/>
+          <w:szCs w:val="20"/>
+        </w:rPr>
+        <w:t>Added ingredients to the ingredient list.</w:t>
+      </w:r>
+    </w:p>
+    <w:p>
+      <w:pPr>
+        <w:pStyle w:val="ListParagraph"/>
+        <w:numPr>
+          <w:ilvl w:val="1"/>
+          <w:numId w:val="1"/>
+        </w:numPr>
+        <w:rPr>
+          <w:rFonts w:ascii="Arial" w:hAnsi="Arial" w:cs="Arial"/>
+          <w:sz w:val="20"/>
+          <w:szCs w:val="20"/>
+        </w:rPr>
+      </w:pPr>
+      <w:r>
+        <w:rPr>
+          <w:rFonts w:ascii="Arial" w:hAnsi="Arial" w:cs="Arial"/>
+          <w:sz w:val="20"/>
+          <w:szCs w:val="20"/>
+        </w:rPr>
+        <w:t>Checked if the data stayed after reopening the app.</w:t>
+      </w:r>
+    </w:p>
+    <w:p>
+      <w:pPr>
+        <w:pStyle w:val="ListParagraph"/>
+        <w:numPr>
+          <w:ilvl w:val="0"/>
+          <w:numId w:val="1"/>
+        </w:numPr>
+        <w:rPr>
+          <w:rFonts w:ascii="Arial" w:hAnsi="Arial" w:cs="Arial"/>
+          <w:sz w:val="20"/>
+          <w:szCs w:val="20"/>
+        </w:rPr>
+      </w:pPr>
+      <w:r>
+        <w:rPr>
+          <w:rFonts w:ascii="Arial" w:hAnsi="Arial" w:cs="Arial"/>
+          <w:sz w:val="20"/>
+          <w:szCs w:val="20"/>
+        </w:rPr>
+        <w:t>Positive feedback received</w:t>
+      </w:r>
+    </w:p>
+    <w:p>
+      <w:pPr>
+        <w:pStyle w:val="ListParagraph"/>
+        <w:numPr>
+          <w:ilvl w:val="1"/>
+          <w:numId w:val="1"/>
+        </w:numPr>
+        <w:rPr>
+          <w:rFonts w:ascii="Arial" w:hAnsi="Arial" w:cs="Arial"/>
+          <w:sz w:val="20"/>
+          <w:szCs w:val="20"/>
+        </w:rPr>
+      </w:pPr>
+      <w:r>
+        <w:rPr>
+          <w:rFonts w:ascii="Arial" w:hAnsi="Arial" w:cs="Arial"/>
+          <w:sz w:val="20"/>
+          <w:szCs w:val="20"/>
+        </w:rPr>
+        <w:t>The UI is well-designed and easy to navigate.</w:t>
+      </w:r>
+    </w:p>
+    <w:p>
+      <w:pPr>
+        <w:pStyle w:val="ListParagraph"/>
+        <w:numPr>
+          <w:ilvl w:val="1"/>
+          <w:numId w:val="1"/>
+        </w:numPr>
+        <w:rPr>
+          <w:rFonts w:ascii="Arial" w:hAnsi="Arial" w:cs="Arial"/>
+          <w:sz w:val="20"/>
+          <w:szCs w:val="20"/>
+        </w:rPr>
+      </w:pPr>
+      <w:r>
+        <w:rPr>
+          <w:rFonts w:ascii="Arial" w:hAnsi="Arial" w:cs="Arial"/>
+          <w:sz w:val="20"/>
+          <w:szCs w:val="20"/>
+        </w:rPr>
+        <w:t>It was simple to figure out how to use the features without needing instructions.</w:t>
+      </w:r>
+    </w:p>
+    <w:p>
+      <w:pPr>
+        <w:pStyle w:val="ListParagraph"/>
+        <w:numPr>
+          <w:ilvl w:val="1"/>
+          <w:numId w:val="1"/>
+        </w:numPr>
+        <w:rPr>
+          <w:rFonts w:ascii="Arial" w:hAnsi="Arial" w:cs="Arial"/>
+          <w:sz w:val="20"/>
+          <w:szCs w:val="20"/>
+        </w:rPr>
+      </w:pPr>
+      <w:r>
+        <w:rPr>
+          <w:rFonts w:ascii="Arial" w:hAnsi="Arial" w:cs="Arial"/>
+          <w:sz w:val="20"/>
+          <w:szCs w:val="20"/>
+        </w:rPr>
+        <w:t>The user successfully added recipes to favourites and ingredients lists without any confusion.</w:t>
+      </w:r>
+    </w:p>
+    <w:p>
+      <w:pPr>
+        <w:pStyle w:val="ListParagraph"/>
+        <w:numPr>
+          <w:ilvl w:val="1"/>
+          <w:numId w:val="1"/>
+        </w:numPr>
+        <w:rPr>
+          <w:rFonts w:ascii="Arial" w:hAnsi="Arial" w:cs="Arial"/>
+          <w:sz w:val="20"/>
+          <w:szCs w:val="20"/>
+        </w:rPr>
+      </w:pPr>
+      <w:r>
+        <w:rPr>
+          <w:rFonts w:ascii="Arial" w:hAnsi="Arial" w:cs="Arial"/>
+          <w:sz w:val="20"/>
+          <w:szCs w:val="20"/>
+        </w:rPr>
+        <w:t>The overall styling and theme of the application look clean and modern.</w:t>
+      </w:r>
+    </w:p>
+    <w:p>
+      <w:pPr>
+        <w:pStyle w:val="ListParagraph"/>
+        <w:numPr>
+          <w:ilvl w:val="1"/>
+          <w:numId w:val="1"/>
+        </w:numPr>
+        <w:rPr>
+          <w:rFonts w:ascii="Arial" w:hAnsi="Arial" w:cs="Arial"/>
+          <w:sz w:val="20"/>
+          <w:szCs w:val="20"/>
+        </w:rPr>
+      </w:pPr>
+      <w:r>
+        <w:rPr>
+          <w:rFonts w:ascii="Arial" w:hAnsi="Arial" w:cs="Arial"/>
+          <w:sz w:val="20"/>
+          <w:szCs w:val="20"/>
+        </w:rPr>
+        <w:t>Padding and spacing make the layout easy to read and visually appealing.</w:t>
+      </w:r>
+    </w:p>
+    <w:p>
+      <w:pPr>
+        <w:pStyle w:val="ListParagraph"/>
+        <w:numPr>
+          <w:ilvl w:val="1"/>
+          <w:numId w:val="1"/>
+        </w:numPr>
+        <w:rPr>
+          <w:rFonts w:ascii="Arial" w:hAnsi="Arial" w:cs="Arial"/>
+          <w:sz w:val="20"/>
+          <w:szCs w:val="20"/>
+        </w:rPr>
+      </w:pPr>
+      <w:r>
+        <w:rPr>
+          <w:rFonts w:ascii="Arial" w:hAnsi="Arial" w:cs="Arial"/>
+          <w:sz w:val="20"/>
+          <w:szCs w:val="20"/>
+        </w:rPr>
+        <w:t>The app has a good workflow and feels smooth when switching between screens.</w:t>
+      </w:r>
+    </w:p>
+    <w:p>
+      <w:pPr>
+        <w:pStyle w:val="ListParagraph"/>
+        <w:numPr>
+          <w:ilvl w:val="0"/>
+          <w:numId w:val="1"/>
+        </w:numPr>
+        <w:rPr>
+          <w:rFonts w:ascii="Arial" w:hAnsi="Arial" w:cs="Arial"/>
+          <w:sz w:val="20"/>
+          <w:szCs w:val="20"/>
+        </w:rPr>
+      </w:pPr>
+      <w:r>
+        <w:rPr>
+          <w:rFonts w:ascii="Arial" w:hAnsi="Arial" w:cs="Arial"/>
+          <w:sz w:val="20"/>
+          <w:szCs w:val="20"/>
+        </w:rPr>
+        <w:t>Areas for improvement identified</w:t>
+      </w:r>
+    </w:p>
+    <w:p>
+      <w:pPr>
+        <w:pStyle w:val="ListParagraph"/>
+        <w:numPr>
+          <w:ilvl w:val="1"/>
+          <w:numId w:val="1"/>
+        </w:numPr>
+        <w:rPr>
+          <w:rFonts w:ascii="Arial" w:hAnsi="Arial" w:cs="Arial"/>
+          <w:sz w:val="20"/>
+          <w:szCs w:val="20"/>
+        </w:rPr>
+      </w:pPr>
+      <w:r>
+        <w:rPr>
+          <w:rFonts w:ascii="Arial" w:hAnsi="Arial" w:cs="Arial"/>
+          <w:sz w:val="20"/>
+          <w:szCs w:val="20"/>
+        </w:rPr>
+        <w:t xml:space="preserve">Adding sections such as </w:t>
+      </w:r>
+      <w:r>
+        <w:rPr>
+          <w:rFonts w:ascii="Arial" w:hAnsi="Arial" w:cs="Arial"/>
+          <w:sz w:val="20"/>
+          <w:szCs w:val="20"/>
+        </w:rPr>
+        <w:t xml:space="preserve">Noddle, Soup, etc </w:t>
+      </w:r>
+      <w:r>
+        <w:rPr>
+          <w:rFonts w:ascii="Arial" w:hAnsi="Arial" w:cs="Arial"/>
+          <w:sz w:val="20"/>
+          <w:szCs w:val="20"/>
+        </w:rPr>
+        <w:t>on the homepage would make browsing recipes easier.</w:t>
+      </w:r>
+    </w:p>
+    <w:p>
+      <w:pPr>
+        <w:pStyle w:val="ListParagraph"/>
+        <w:numPr>
+          <w:ilvl w:val="0"/>
+          <w:numId w:val="1"/>
+        </w:numPr>
+        <w:rPr>
+          <w:rFonts w:ascii="Arial" w:hAnsi="Arial" w:cs="Arial"/>
+          <w:sz w:val="20"/>
+          <w:szCs w:val="20"/>
+        </w:rPr>
+      </w:pPr>
+      <w:r>
+        <w:rPr>
+          <w:rFonts w:ascii="Arial" w:hAnsi="Arial" w:cs="Arial"/>
+          <w:sz w:val="20"/>
+          <w:szCs w:val="20"/>
+        </w:rPr>
+        <w:t>Bugs or errors found</w:t>
+      </w:r>
+    </w:p>
+    <w:p>
+      <w:pPr>
+        <w:pStyle w:val="ListParagraph"/>
+        <w:numPr>
+          <w:ilvl w:val="1"/>
+          <w:numId w:val="1"/>
+        </w:numPr>
+        <w:rPr>
+          <w:rFonts w:ascii="Arial" w:hAnsi="Arial" w:cs="Arial"/>
+          <w:sz w:val="20"/>
+          <w:szCs w:val="20"/>
+        </w:rPr>
+      </w:pPr>
+      <w:r>
+        <w:rPr>
+          <w:rFonts w:ascii="Arial" w:hAnsi="Arial" w:cs="Arial"/>
+          <w:sz w:val="20"/>
+          <w:szCs w:val="20"/>
+        </w:rPr>
+        <w:t>No bugs or technical issues were found during testing.</w:t>
+      </w:r>
+    </w:p>
+    <w:p>
+      <w:pPr>
+        <w:pStyle w:val="ListParagraph"/>
+        <w:numPr>
+          <w:ilvl w:val="0"/>
+          <w:numId w:val="1"/>
+        </w:numPr>
+        <w:rPr>
+          <w:rFonts w:ascii="Arial" w:hAnsi="Arial" w:cs="Arial"/>
+          <w:sz w:val="20"/>
+          <w:szCs w:val="20"/>
+        </w:rPr>
+      </w:pPr>
+      <w:r>
+        <w:rPr>
+          <w:rFonts w:ascii="Arial" w:hAnsi="Arial" w:cs="Arial"/>
+          <w:sz w:val="20"/>
+          <w:szCs w:val="20"/>
+        </w:rPr>
+        <w:t>Suggestions on how feedback could be used to improve the applications</w:t>
+      </w:r>
+    </w:p>
+    <w:p>
+      <w:pPr>
+        <w:pStyle w:val="ListParagraph"/>
+        <w:numPr>
+          <w:ilvl w:val="1"/>
+          <w:numId w:val="1"/>
+        </w:numPr>
+        <w:rPr>
+          <w:rFonts w:ascii="Arial" w:hAnsi="Arial" w:cs="Arial"/>
+          <w:sz w:val="20"/>
+          <w:szCs w:val="20"/>
+        </w:rPr>
+      </w:pPr>
+      <w:r>
+        <w:rPr>
+          <w:rFonts w:ascii="Arial" w:hAnsi="Arial" w:cs="Arial"/>
+          <w:sz w:val="20"/>
+          <w:szCs w:val="20"/>
+        </w:rPr>
+        <w:t>Continue using the same visual design approach since it supports good readability and a consistent theme across screens.</w:t>
+      </w:r>
+    </w:p>
+    <w:p>
+      <w:pPr>
+        <w:rPr>
+          <w:rFonts w:ascii="Arial" w:hAnsi="Arial" w:cs="Arial"/>
+          <w:sz w:val="24"/>
+          <w:szCs w:val="24"/>
+        </w:rPr>
+      </w:pPr>
+    </w:p>
+    <w:p>
+      <w:pPr>
+        <w:rPr>
+          <w:rFonts w:ascii="Arial" w:hAnsi="Arial" w:cs="Arial"/>
+          <w:sz w:val="24"/>
+          <w:szCs w:val="24"/>
+        </w:rPr>
+      </w:pPr>
+    </w:p>
+    <w:p>
+      <w:pPr>
+        <w:rPr>
+          <w:rFonts w:ascii="Arial" w:hAnsi="Arial" w:cs="Arial"/>
+          <w:sz w:val="20"/>
+          <w:szCs w:val="20"/>
+        </w:rPr>
+      </w:pPr>
+      <w:r>
+        <w:rPr>
+          <w:rFonts w:ascii="Arial" w:hAnsi="Arial" w:cs="Arial"/>
+          <w:sz w:val="20"/>
+          <w:szCs w:val="20"/>
+        </w:rPr>
+        <w:t xml:space="preserve">Tester information: </w:t>
+      </w:r>
+      <w:r>
+        <w:rPr>
+          <w:rFonts w:ascii="Arial" w:hAnsi="Arial" w:cs="Arial"/>
+          <w:sz w:val="20"/>
+          <w:szCs w:val="20"/>
+        </w:rPr>
+        <w:t xml:space="preserve">Ahmad </w:t>
+      </w:r>
+    </w:p>
+    <w:p>
+      <w:pPr>
+        <w:pStyle w:val="ListParagraph"/>
+        <w:numPr>
+          <w:ilvl w:val="0"/>
+          <w:numId w:val="2"/>
+        </w:numPr>
+        <w:rPr>
+          <w:rFonts w:ascii="Arial" w:hAnsi="Arial" w:cs="Arial"/>
+          <w:sz w:val="20"/>
+          <w:szCs w:val="20"/>
+        </w:rPr>
+      </w:pPr>
+      <w:r>
+        <w:rPr>
+          <w:rFonts w:ascii="Arial" w:hAnsi="Arial" w:cs="Arial"/>
+          <w:sz w:val="20"/>
+          <w:szCs w:val="20"/>
+        </w:rPr>
+        <w:t>Tasks performed</w:t>
+      </w:r>
+    </w:p>
+    <w:p>
+      <w:pPr>
+        <w:pStyle w:val="ListParagraph"/>
+        <w:numPr>
+          <w:ilvl w:val="1"/>
+          <w:numId w:val="2"/>
+        </w:numPr>
+        <w:rPr>
+          <w:rFonts w:ascii="Arial" w:hAnsi="Arial" w:cs="Arial"/>
+          <w:sz w:val="20"/>
+          <w:szCs w:val="20"/>
+        </w:rPr>
+      </w:pPr>
+      <w:r>
+        <w:rPr>
+          <w:rFonts w:ascii="Arial" w:hAnsi="Arial" w:cs="Arial"/>
+          <w:sz w:val="20"/>
+          <w:szCs w:val="20"/>
+        </w:rPr>
+        <w:t>Navigated through the main pages (Home, Daily Special, Favourites, and Ingredients).</w:t>
+      </w:r>
+    </w:p>
+    <w:p>
+      <w:pPr>
+        <w:pStyle w:val="ListParagraph"/>
+        <w:numPr>
+          <w:ilvl w:val="1"/>
+          <w:numId w:val="2"/>
+        </w:numPr>
+        <w:rPr>
+          <w:rFonts w:ascii="Arial" w:hAnsi="Arial" w:cs="Arial"/>
+          <w:sz w:val="20"/>
+          <w:szCs w:val="20"/>
+        </w:rPr>
+      </w:pPr>
+      <w:r>
+        <w:rPr>
+          <w:rFonts w:ascii="Arial" w:hAnsi="Arial" w:cs="Arial"/>
+          <w:sz w:val="20"/>
+          <w:szCs w:val="20"/>
+        </w:rPr>
+        <w:t>Added recipes to the favourites list.</w:t>
+      </w:r>
+    </w:p>
+    <w:p>
+      <w:pPr>
+        <w:pStyle w:val="ListParagraph"/>
+        <w:numPr>
+          <w:ilvl w:val="1"/>
+          <w:numId w:val="2"/>
+        </w:numPr>
+        <w:rPr>
+          <w:rFonts w:ascii="Arial" w:hAnsi="Arial" w:cs="Arial"/>
+          <w:sz w:val="20"/>
+          <w:szCs w:val="20"/>
+        </w:rPr>
+      </w:pPr>
+      <w:r>
+        <w:rPr>
+          <w:rFonts w:ascii="Arial" w:hAnsi="Arial" w:cs="Arial"/>
+          <w:sz w:val="20"/>
+          <w:szCs w:val="20"/>
+        </w:rPr>
+        <w:t>Added ingredients to the ingredient list.</w:t>
+      </w:r>
+    </w:p>
+    <w:p>
+      <w:pPr>
+        <w:pStyle w:val="ListParagraph"/>
+        <w:numPr>
+          <w:ilvl w:val="1"/>
+          <w:numId w:val="2"/>
+        </w:numPr>
+        <w:rPr>
+          <w:rFonts w:ascii="Arial" w:hAnsi="Arial" w:cs="Arial"/>
+          <w:sz w:val="20"/>
+          <w:szCs w:val="20"/>
+        </w:rPr>
+      </w:pPr>
+      <w:r>
+        <w:rPr>
+          <w:rFonts w:ascii="Arial" w:hAnsi="Arial" w:cs="Arial"/>
+          <w:sz w:val="20"/>
+          <w:szCs w:val="20"/>
+        </w:rPr>
+        <w:t>Checked if the data stayed after reopening the app.</w:t>
+      </w:r>
+    </w:p>
+    <w:p>
+      <w:pPr>
+        <w:pStyle w:val="ListParagraph"/>
+        <w:numPr>
+          <w:ilvl w:val="0"/>
+          <w:numId w:val="2"/>
+        </w:numPr>
+        <w:rPr>
+          <w:rFonts w:ascii="Arial" w:hAnsi="Arial" w:cs="Arial"/>
+          <w:sz w:val="20"/>
+          <w:szCs w:val="20"/>
+        </w:rPr>
+      </w:pPr>
+      <w:r>
+        <w:rPr>
+          <w:rFonts w:ascii="Arial" w:hAnsi="Arial" w:cs="Arial"/>
+          <w:sz w:val="20"/>
+          <w:szCs w:val="20"/>
+        </w:rPr>
+        <w:t>Positive feedback received</w:t>
+      </w:r>
+    </w:p>
+    <w:p>
+      <w:pPr>
+        <w:pStyle w:val="ListParagraph"/>
+        <w:numPr>
+          <w:ilvl w:val="1"/>
+          <w:numId w:val="2"/>
+        </w:numPr>
+        <w:rPr>
+          <w:rFonts w:ascii="Arial" w:hAnsi="Arial" w:cs="Arial"/>
+          <w:sz w:val="20"/>
+          <w:szCs w:val="20"/>
+        </w:rPr>
+      </w:pPr>
+      <w:r>
+        <w:rPr>
+          <w:rFonts w:ascii="Arial" w:hAnsi="Arial" w:cs="Arial"/>
+          <w:sz w:val="20"/>
+          <w:szCs w:val="20"/>
+        </w:rPr>
+        <w:t>Most functionalities function as expected</w:t>
+      </w:r>
+    </w:p>
+    <w:p>
+      <w:pPr>
+        <w:pStyle w:val="ListParagraph"/>
+        <w:numPr>
+          <w:ilvl w:val="0"/>
+          <w:numId w:val="2"/>
+        </w:numPr>
+        <w:rPr>
+          <w:rFonts w:ascii="Arial" w:hAnsi="Arial" w:cs="Arial"/>
+          <w:sz w:val="20"/>
+          <w:szCs w:val="20"/>
+        </w:rPr>
+      </w:pPr>
+      <w:r>
+        <w:rPr>
+          <w:rFonts w:ascii="Arial" w:hAnsi="Arial" w:cs="Arial"/>
+          <w:sz w:val="20"/>
+          <w:szCs w:val="20"/>
+        </w:rPr>
+        <w:t>Areas for improvement identified</w:t>
+      </w:r>
+    </w:p>
+    <w:p>
+      <w:pPr>
+        <w:pStyle w:val="ListParagraph"/>
+        <w:numPr>
+          <w:ilvl w:val="1"/>
+          <w:numId w:val="2"/>
+        </w:numPr>
+        <w:rPr>
+          <w:rFonts w:ascii="Arial" w:hAnsi="Arial" w:cs="Arial"/>
+          <w:sz w:val="20"/>
+          <w:szCs w:val="20"/>
+        </w:rPr>
+      </w:pPr>
+      <w:r>
+        <w:rPr>
+          <w:rFonts w:ascii="Arial" w:hAnsi="Arial" w:cs="Arial"/>
+          <w:sz w:val="20"/>
+          <w:szCs w:val="20"/>
+        </w:rPr>
+        <w:t>In the Ingredients page, if you added 2 Japanese/any cuisine all the ingredients will be mixed up, they should be all under special meal name.</w:t>
+      </w:r>
+    </w:p>
+    <w:p>
+      <w:pPr>
+        <w:pStyle w:val="ListParagraph"/>
+        <w:numPr>
+          <w:ilvl w:val="0"/>
+          <w:numId w:val="2"/>
+        </w:numPr>
+        <w:rPr>
+          <w:rFonts w:ascii="Arial" w:hAnsi="Arial" w:cs="Arial"/>
+          <w:sz w:val="20"/>
+          <w:szCs w:val="20"/>
+        </w:rPr>
+      </w:pPr>
+      <w:r>
+        <w:rPr>
+          <w:rFonts w:ascii="Arial" w:hAnsi="Arial" w:cs="Arial"/>
+          <w:sz w:val="20"/>
+          <w:szCs w:val="20"/>
+        </w:rPr>
+        <w:t>Bugs or errors found</w:t>
+      </w:r>
+    </w:p>
+    <w:p>
+      <w:pPr>
+        <w:pStyle w:val="ListParagraph"/>
+        <w:numPr>
+          <w:ilvl w:val="1"/>
+          <w:numId w:val="2"/>
+        </w:numPr>
+        <w:rPr>
+          <w:rFonts w:ascii="Arial" w:hAnsi="Arial" w:cs="Arial"/>
+          <w:sz w:val="20"/>
+          <w:szCs w:val="20"/>
+        </w:rPr>
+      </w:pPr>
+      <w:r>
+        <w:rPr>
+          <w:rFonts w:ascii="Arial" w:hAnsi="Arial" w:cs="Arial"/>
+          <w:sz w:val="20"/>
+          <w:szCs w:val="20"/>
+        </w:rPr>
+        <w:t xml:space="preserve">No bugs </w:t>
+      </w:r>
+    </w:p>
+    <w:p>
+      <w:pPr>
+        <w:pStyle w:val="ListParagraph"/>
+        <w:numPr>
+          <w:ilvl w:val="0"/>
+          <w:numId w:val="2"/>
+        </w:numPr>
+        <w:rPr>
+          <w:rFonts w:ascii="Arial" w:hAnsi="Arial" w:cs="Arial"/>
+          <w:sz w:val="20"/>
+          <w:szCs w:val="20"/>
+        </w:rPr>
+      </w:pPr>
+      <w:r>
+        <w:rPr>
+          <w:rFonts w:ascii="Arial" w:hAnsi="Arial" w:cs="Arial"/>
+          <w:sz w:val="20"/>
+          <w:szCs w:val="20"/>
+        </w:rPr>
+        <w:t>Suggestions on how feedback could be used to improve the applications</w:t>
+      </w:r>
+    </w:p>
+    <w:p>
+      <w:pPr>
+        <w:pStyle w:val="ListParagraph"/>
+        <w:numPr>
+          <w:ilvl w:val="1"/>
+          <w:numId w:val="2"/>
+        </w:numPr>
+        <w:rPr>
+          <w:rFonts w:ascii="Arial" w:hAnsi="Arial" w:cs="Arial"/>
+          <w:sz w:val="20"/>
+          <w:szCs w:val="20"/>
+        </w:rPr>
+      </w:pPr>
+      <w:r>
+        <w:rPr>
+          <w:rFonts w:ascii="Arial" w:hAnsi="Arial" w:cs="Arial"/>
+          <w:sz w:val="20"/>
+          <w:szCs w:val="20"/>
+        </w:rPr>
+        <w:t>Add search bar</w:t>
+      </w:r>
+      <w:r>
+        <w:rPr>
+          <w:rFonts w:ascii="Arial" w:hAnsi="Arial" w:cs="Arial"/>
+          <w:sz w:val="20"/>
+          <w:szCs w:val="20"/>
+        </w:rPr>
+        <w:t xml:space="preserve"> for the user to search for meal they want to cook.</w:t>
+      </w:r>
+    </w:p>
+    <w:p>
+      <w:pPr>
+        <w:pStyle w:val="ListParagraph"/>
+        <w:numPr>
+          <w:ilvl w:val="1"/>
+          <w:numId w:val="2"/>
+        </w:numPr>
+        <w:rPr>
+          <w:rFonts w:ascii="Arial" w:hAnsi="Arial" w:cs="Arial"/>
+          <w:sz w:val="20"/>
+          <w:szCs w:val="20"/>
+        </w:rPr>
+      </w:pPr>
+      <w:r>
+        <w:rPr>
+          <w:rFonts w:ascii="Arial" w:hAnsi="Arial" w:cs="Arial"/>
+          <w:sz w:val="20"/>
+          <w:szCs w:val="20"/>
+        </w:rPr>
+        <w:t>Specific name in the ingredients page, not the cuisine type</w:t>
+      </w:r>
+    </w:p>
+    <w:p>
+      <w:pPr>
+        <w:rPr>
+          <w:rFonts w:ascii="Arial" w:hAnsi="Arial" w:cs="Arial"/>
+          <w:sz w:val="20"/>
+          <w:szCs w:val="20"/>
+        </w:rPr>
+      </w:pPr>
+    </w:p>
+    <w:p>
+      <w:pPr>
+        <w:rPr>
+          <w:rFonts w:ascii="Arial" w:hAnsi="Arial" w:cs="Arial"/>
+          <w:sz w:val="20"/>
+          <w:szCs w:val="20"/>
+        </w:rPr>
+      </w:pPr>
+    </w:p>
+    <w:p>
+      <w:pPr>
+        <w:rPr>
+          <w:rFonts w:ascii="Arial" w:hAnsi="Arial" w:cs="Arial"/>
+          <w:sz w:val="20"/>
+          <w:szCs w:val="20"/>
+        </w:rPr>
+      </w:pPr>
+    </w:p>
+    <w:p>
+      <w:pPr>
+        <w:rPr>
+          <w:rFonts w:ascii="Arial" w:hAnsi="Arial" w:cs="Arial"/>
+          <w:sz w:val="20"/>
+          <w:szCs w:val="20"/>
+        </w:rPr>
+      </w:pPr>
+    </w:p>
+    <w:p>
+      <w:pPr>
+        <w:rPr>
+          <w:rFonts w:ascii="Arial" w:hAnsi="Arial" w:cs="Arial"/>
+          <w:sz w:val="20"/>
+          <w:szCs w:val="20"/>
+        </w:rPr>
+      </w:pPr>
+      <w:r>
+        <w:rPr>
+          <w:rFonts w:ascii="Arial" w:hAnsi="Arial" w:cs="Arial"/>
+          <w:sz w:val="20"/>
+          <w:szCs w:val="20"/>
+        </w:rPr>
+        <w:t xml:space="preserve">Tester information: </w:t>
+      </w:r>
+      <w:r>
+        <w:rPr>
+          <w:rFonts w:ascii="Arial" w:hAnsi="Arial" w:cs="Arial"/>
+          <w:sz w:val="20"/>
+          <w:szCs w:val="20"/>
+        </w:rPr>
+        <w:t>Lewis</w:t>
+      </w:r>
+    </w:p>
+    <w:p>
+      <w:pPr>
+        <w:pStyle w:val="ListParagraph"/>
+        <w:numPr>
+          <w:ilvl w:val="0"/>
+          <w:numId w:val="3"/>
+        </w:numPr>
+        <w:rPr>
+          <w:rFonts w:ascii="Arial" w:hAnsi="Arial" w:cs="Arial"/>
+          <w:sz w:val="20"/>
+          <w:szCs w:val="20"/>
+        </w:rPr>
+      </w:pPr>
+      <w:r>
+        <w:rPr>
+          <w:rFonts w:ascii="Arial" w:hAnsi="Arial" w:cs="Arial"/>
+          <w:sz w:val="20"/>
+          <w:szCs w:val="20"/>
+        </w:rPr>
+        <w:t>Tasks performed</w:t>
+      </w:r>
+    </w:p>
+    <w:p>
+      <w:pPr>
+        <w:pStyle w:val="ListParagraph"/>
+        <w:numPr>
+          <w:ilvl w:val="1"/>
+          <w:numId w:val="3"/>
+        </w:numPr>
+        <w:rPr>
+          <w:rFonts w:ascii="Arial" w:hAnsi="Arial" w:cs="Arial"/>
+          <w:sz w:val="20"/>
+          <w:szCs w:val="20"/>
+        </w:rPr>
+      </w:pPr>
+      <w:r>
+        <w:rPr>
+          <w:rFonts w:ascii="Arial" w:hAnsi="Arial" w:cs="Arial"/>
+          <w:sz w:val="20"/>
+          <w:szCs w:val="20"/>
+        </w:rPr>
+        <w:t>Navigated through the main pages (Home, Daily Special, Favourites, and Ingredients).</w:t>
+      </w:r>
+    </w:p>
+    <w:p>
+      <w:pPr>
+        <w:pStyle w:val="ListParagraph"/>
+        <w:numPr>
+          <w:ilvl w:val="1"/>
+          <w:numId w:val="3"/>
+        </w:numPr>
+        <w:rPr>
+          <w:rFonts w:ascii="Arial" w:hAnsi="Arial" w:cs="Arial"/>
+          <w:sz w:val="20"/>
+          <w:szCs w:val="20"/>
+        </w:rPr>
+      </w:pPr>
+      <w:r>
+        <w:rPr>
+          <w:rFonts w:ascii="Arial" w:hAnsi="Arial" w:cs="Arial"/>
+          <w:sz w:val="20"/>
+          <w:szCs w:val="20"/>
+        </w:rPr>
+        <w:t>Added recipes to the favourites list.</w:t>
+      </w:r>
+    </w:p>
+    <w:p>
+      <w:pPr>
+        <w:pStyle w:val="ListParagraph"/>
+        <w:numPr>
+          <w:ilvl w:val="1"/>
+          <w:numId w:val="3"/>
+        </w:numPr>
+        <w:rPr>
+          <w:rFonts w:ascii="Arial" w:hAnsi="Arial" w:cs="Arial"/>
+          <w:sz w:val="20"/>
+          <w:szCs w:val="20"/>
+        </w:rPr>
+      </w:pPr>
+      <w:r>
+        <w:rPr>
+          <w:rFonts w:ascii="Arial" w:hAnsi="Arial" w:cs="Arial"/>
+          <w:sz w:val="20"/>
+          <w:szCs w:val="20"/>
+        </w:rPr>
+        <w:t>Added ingredients to the ingredient list.</w:t>
+      </w:r>
+    </w:p>
+    <w:p>
+      <w:pPr>
+        <w:pStyle w:val="ListParagraph"/>
+        <w:numPr>
+          <w:ilvl w:val="1"/>
+          <w:numId w:val="3"/>
+        </w:numPr>
+        <w:rPr>
+          <w:rFonts w:ascii="Arial" w:hAnsi="Arial" w:cs="Arial"/>
+          <w:sz w:val="20"/>
+          <w:szCs w:val="20"/>
+        </w:rPr>
+      </w:pPr>
+      <w:r>
+        <w:rPr>
+          <w:rFonts w:ascii="Arial" w:hAnsi="Arial" w:cs="Arial"/>
+          <w:sz w:val="20"/>
+          <w:szCs w:val="20"/>
+        </w:rPr>
+        <w:t>Checked if the data stayed after reopening the app.</w:t>
+      </w:r>
+    </w:p>
+    <w:p>
+      <w:pPr>
+        <w:pStyle w:val="ListParagraph"/>
+        <w:numPr>
+          <w:ilvl w:val="0"/>
+          <w:numId w:val="3"/>
+        </w:numPr>
+        <w:rPr>
+          <w:rFonts w:ascii="Arial" w:hAnsi="Arial" w:cs="Arial"/>
+          <w:sz w:val="20"/>
+          <w:szCs w:val="20"/>
+        </w:rPr>
+      </w:pPr>
+      <w:r>
+        <w:rPr>
+          <w:rFonts w:ascii="Arial" w:hAnsi="Arial" w:cs="Arial"/>
+          <w:sz w:val="20"/>
+          <w:szCs w:val="20"/>
+        </w:rPr>
+        <w:t>Positive feedback received</w:t>
+      </w:r>
+    </w:p>
+    <w:p>
+      <w:pPr>
+        <w:pStyle w:val="ListParagraph"/>
+        <w:numPr>
+          <w:ilvl w:val="1"/>
+          <w:numId w:val="3"/>
+        </w:numPr>
+        <w:rPr>
+          <w:rFonts w:ascii="Arial" w:hAnsi="Arial" w:cs="Arial"/>
+          <w:sz w:val="20"/>
+          <w:szCs w:val="20"/>
+        </w:rPr>
+      </w:pPr>
+      <w:r>
+        <w:rPr>
+          <w:rFonts w:ascii="Arial" w:hAnsi="Arial" w:cs="Arial"/>
+          <w:sz w:val="20"/>
+          <w:szCs w:val="20"/>
+        </w:rPr>
+        <w:t>The styling on the recipe detail page looks very clean and professional. The nutrition box stands out nicely with its light background and rounded corners, making the information easy to read. The layout of the prep time, cook time, servings, and difficulty boxes is well-organized and balanced, giving the section a polished and modern look.</w:t>
+      </w:r>
+    </w:p>
+    <w:p>
+      <w:pPr>
+        <w:pStyle w:val="ListParagraph"/>
+        <w:numPr>
+          <w:ilvl w:val="0"/>
+          <w:numId w:val="3"/>
+        </w:numPr>
+        <w:rPr>
+          <w:rFonts w:ascii="Arial" w:hAnsi="Arial" w:cs="Arial"/>
+          <w:sz w:val="20"/>
+          <w:szCs w:val="20"/>
+        </w:rPr>
+      </w:pPr>
+      <w:r>
+        <w:rPr>
+          <w:rFonts w:ascii="Arial" w:hAnsi="Arial" w:cs="Arial"/>
+          <w:sz w:val="20"/>
+          <w:szCs w:val="20"/>
+        </w:rPr>
+        <w:t>Areas for improvement identified</w:t>
+      </w:r>
+    </w:p>
+    <w:p>
+      <w:pPr>
+        <w:pStyle w:val="ListParagraph"/>
+        <w:numPr>
+          <w:ilvl w:val="1"/>
+          <w:numId w:val="3"/>
+        </w:numPr>
+        <w:rPr>
+          <w:rFonts w:ascii="Arial" w:hAnsi="Arial" w:cs="Arial"/>
+          <w:sz w:val="20"/>
+          <w:szCs w:val="20"/>
+        </w:rPr>
+      </w:pPr>
+      <w:r>
+        <w:rPr>
+          <w:rFonts w:ascii="Arial" w:hAnsi="Arial" w:cs="Arial"/>
+          <w:sz w:val="20"/>
+          <w:szCs w:val="20"/>
+        </w:rPr>
+        <w:t>For the ingredient as a user, I want the ingredient page to be in an ingredient category not by cuisine, so that the user can easily find their ingredient if they went shopping</w:t>
+      </w:r>
+    </w:p>
+    <w:p>
+      <w:pPr>
+        <w:pStyle w:val="ListParagraph"/>
+        <w:numPr>
+          <w:ilvl w:val="1"/>
+          <w:numId w:val="3"/>
+        </w:numPr>
+        <w:rPr>
+          <w:rFonts w:ascii="Arial" w:hAnsi="Arial" w:cs="Arial"/>
+          <w:sz w:val="20"/>
+          <w:szCs w:val="20"/>
+        </w:rPr>
+      </w:pPr>
+      <w:r>
+        <w:rPr>
+          <w:rFonts w:ascii="Arial" w:hAnsi="Arial" w:cs="Arial"/>
+          <w:sz w:val="20"/>
+          <w:szCs w:val="20"/>
+        </w:rPr>
+        <w:t>For the layout in the recipe detail page, on ingredient section I want the quantity of the ingredient to be display first rather than the ingredient name</w:t>
+      </w:r>
+    </w:p>
+    <w:p>
+      <w:pPr>
+        <w:pStyle w:val="ListParagraph"/>
+        <w:numPr>
+          <w:ilvl w:val="1"/>
+          <w:numId w:val="3"/>
+        </w:numPr>
+        <w:rPr>
+          <w:rFonts w:ascii="Arial" w:hAnsi="Arial" w:cs="Arial"/>
+          <w:sz w:val="20"/>
+          <w:szCs w:val="20"/>
+        </w:rPr>
+      </w:pPr>
+      <w:r>
+        <w:rPr>
+          <w:rFonts w:ascii="Arial" w:hAnsi="Arial" w:cs="Arial"/>
+          <w:sz w:val="20"/>
+          <w:szCs w:val="20"/>
+        </w:rPr>
+        <w:t>In the recipe detail page, for the Prep Time, Cook Time, Serving, and Difficulty, all of this should be under the picture, so when the user wants to see they don’t need to scroll down to the bottom of the page to see, and it make easier.</w:t>
+      </w:r>
+    </w:p>
+    <w:p>
+      <w:pPr>
+        <w:pStyle w:val="ListParagraph"/>
+        <w:numPr>
+          <w:ilvl w:val="0"/>
+          <w:numId w:val="3"/>
+        </w:numPr>
+        <w:rPr>
+          <w:rFonts w:ascii="Arial" w:hAnsi="Arial" w:cs="Arial"/>
+          <w:sz w:val="20"/>
+          <w:szCs w:val="20"/>
+        </w:rPr>
+      </w:pPr>
+      <w:r>
+        <w:rPr>
+          <w:rFonts w:ascii="Arial" w:hAnsi="Arial" w:cs="Arial"/>
+          <w:sz w:val="20"/>
+          <w:szCs w:val="20"/>
+        </w:rPr>
+        <w:t>Bugs or errors found</w:t>
+      </w:r>
+    </w:p>
+    <w:p>
+      <w:pPr>
+        <w:pStyle w:val="ListParagraph"/>
+        <w:numPr>
+          <w:ilvl w:val="1"/>
+          <w:numId w:val="3"/>
+        </w:numPr>
+        <w:rPr>
+          <w:rFonts w:ascii="Arial" w:hAnsi="Arial" w:cs="Arial"/>
+          <w:sz w:val="20"/>
+          <w:szCs w:val="20"/>
+        </w:rPr>
+      </w:pPr>
+      <w:r>
+        <w:rPr>
+          <w:rFonts w:ascii="Arial" w:hAnsi="Arial" w:cs="Arial"/>
+          <w:sz w:val="20"/>
+          <w:szCs w:val="20"/>
+        </w:rPr>
+        <w:t>No Bug Found</w:t>
+      </w:r>
+    </w:p>
+    <w:p>
+      <w:pPr>
+        <w:pStyle w:val="ListParagraph"/>
+        <w:numPr>
+          <w:ilvl w:val="0"/>
+          <w:numId w:val="3"/>
+        </w:numPr>
+        <w:rPr>
+          <w:rFonts w:ascii="Arial" w:hAnsi="Arial" w:cs="Arial"/>
+          <w:sz w:val="20"/>
+          <w:szCs w:val="20"/>
+        </w:rPr>
+      </w:pPr>
+      <w:r>
+        <w:rPr>
+          <w:rFonts w:ascii="Arial" w:hAnsi="Arial" w:cs="Arial"/>
+          <w:sz w:val="20"/>
+          <w:szCs w:val="20"/>
+        </w:rPr>
+        <w:t>Suggestions on how feedback could be used to improve the applications</w:t>
+      </w:r>
+    </w:p>
+    <w:p>
+      <w:pPr>
+        <w:pStyle w:val="ListParagraph"/>
+        <w:numPr>
+          <w:ilvl w:val="1"/>
+          <w:numId w:val="3"/>
+        </w:numPr>
+        <w:rPr>
+          <w:rFonts w:ascii="Arial" w:hAnsi="Arial" w:cs="Arial"/>
+          <w:sz w:val="20"/>
+          <w:szCs w:val="20"/>
+        </w:rPr>
+      </w:pPr>
+      <w:r>
+        <w:rPr>
+          <w:rFonts w:ascii="Arial" w:hAnsi="Arial" w:cs="Arial"/>
+          <w:sz w:val="20"/>
+          <w:szCs w:val="20"/>
+        </w:rPr>
+        <w:t>For the ingredients page, by just deleting the ingredient it should be a checklist for them to check if they have that recipe</w:t>
+      </w:r>
+    </w:p>
+    <w:p>
+      <w:pPr>
+        <w:rPr>
+          <w:rFonts w:ascii="Arial" w:hAnsi="Arial" w:cs="Arial"/>
+          <w:sz w:val="24"/>
+          <w:szCs w:val="24"/>
+        </w:rPr>
+      </w:pPr>
     </w:p>
     <w:sectPr>
       <w:pgSz w:w="11906" w:h="16838"/>
@@ -46,8 +1241,361 @@
 </w:document>
 </file>
 
+<file path=word/numbering.xml><?xml version="1.0" encoding="utf-8"?>
+<w:numbering xmlns:wpc="http://schemas.microsoft.com/office/word/2010/wordprocessingCanvas" xmlns:cx="http://schemas.microsoft.com/office/drawing/2014/chartex" xmlns:cx1="http://schemas.microsoft.com/office/drawing/2015/9/8/chartex" xmlns:cx2="http://schemas.microsoft.com/office/drawing/2015/10/21/chartex" xmlns:cx3="http://schemas.microsoft.com/office/drawing/2016/5/9/chartex" xmlns:cx4="http://schemas.microsoft.com/office/drawing/2016/5/10/chartex" xmlns:cx5="http://schemas.microsoft.com/office/drawing/2016/5/11/chartex" xmlns:cx6="http://schemas.microsoft.com/office/drawing/2016/5/12/chartex" xmlns:cx7="http://schemas.microsoft.com/office/drawing/2016/5/13/chartex" xmlns:cx8="http://schemas.microsoft.com/office/drawing/2016/5/14/chartex" xmlns:mc="http://schemas.openxmlformats.org/markup-compatibility/2006" xmlns:aink="http://schemas.microsoft.com/office/drawing/2016/ink" xmlns:am3d="http://schemas.microsoft.com/office/drawing/2017/model3d" xmlns:o="urn:schemas-microsoft-com:office:office" xmlns:oel="http://schemas.microsoft.com/office/2019/extlst" xmlns:r="http://schemas.openxmlformats.org/officeDocument/2006/relationships" xmlns:m="http://schemas.openxmlformats.org/officeDocument/2006/math" xmlns:v="urn:schemas-microsoft-com:vml" xmlns:wp14="http://schemas.microsoft.com/office/word/2010/wordprocessingDrawing" xmlns:wp="http://schemas.openxmlformats.org/drawingml/2006/wordprocessingDrawing" xmlns:w10="urn:schemas-microsoft-com:office:word" xmlns:w="http://schemas.openxmlformats.org/wordprocessingml/2006/main" xmlns:w14="http://schemas.microsoft.com/office/word/2010/wordml" xmlns:w15="http://schemas.microsoft.com/office/word/2012/wordml" xmlns:w16cex="http://schemas.microsoft.com/office/word/2018/wordml/cex" xmlns:w16cid="http://schemas.microsoft.com/office/word/2016/wordml/cid" xmlns:w16="http://schemas.microsoft.com/office/word/2018/wordml" xmlns:w16du="http://schemas.microsoft.com/office/word/2023/wordml/word16du" xmlns:w16sdtdh="http://schemas.microsoft.com/office/word/2020/wordml/sdtdatahash" xmlns:w16sdtfl="http://schemas.microsoft.com/office/word/2024/wordml/sdtformatlock" xmlns:w16se="http://schemas.microsoft.com/office/word/2015/wordml/symex" xmlns:wpg="http://schemas.microsoft.com/office/word/2010/wordprocessingGroup" xmlns:wpi="http://schemas.microsoft.com/office/word/2010/wordprocessingInk" xmlns:wne="http://schemas.microsoft.com/office/word/2006/wordml" xmlns:wps="http://schemas.microsoft.com/office/word/2010/wordprocessingShape" mc:Ignorable="w14 w15 w16se w16cid w16 w16cex w16sdtdh w16sdtfl w16du wp14">
+  <w:abstractNum w:abstractNumId="0" w15:restartNumberingAfterBreak="0">
+    <w:nsid w:val="158D0035"/>
+    <w:multiLevelType w:val="hybridMultilevel"/>
+    <w:tmpl w:val="3B241E1E"/>
+    <w:lvl w:ilvl="0" w:tplc="04090001">
+      <w:start w:val="1"/>
+      <w:numFmt w:val="bullet"/>
+      <w:lvlText w:val=""/>
+      <w:lvlJc w:val="left"/>
+      <w:pPr>
+        <w:ind w:left="720" w:hanging="360"/>
+      </w:pPr>
+      <w:rPr>
+        <w:rFonts w:ascii="Symbol" w:hAnsi="Symbol" w:hint="default"/>
+      </w:rPr>
+    </w:lvl>
+    <w:lvl w:ilvl="1" w:tplc="04090003">
+      <w:start w:val="1"/>
+      <w:numFmt w:val="bullet"/>
+      <w:lvlText w:val="o"/>
+      <w:lvlJc w:val="left"/>
+      <w:pPr>
+        <w:ind w:left="1440" w:hanging="360"/>
+      </w:pPr>
+      <w:rPr>
+        <w:rFonts w:ascii="Courier New" w:hAnsi="Courier New" w:cs="Courier New" w:hint="default"/>
+      </w:rPr>
+    </w:lvl>
+    <w:lvl w:ilvl="2" w:tplc="04090005" w:tentative="1">
+      <w:start w:val="1"/>
+      <w:numFmt w:val="bullet"/>
+      <w:lvlText w:val=""/>
+      <w:lvlJc w:val="left"/>
+      <w:pPr>
+        <w:ind w:left="2160" w:hanging="360"/>
+      </w:pPr>
+      <w:rPr>
+        <w:rFonts w:ascii="Wingdings" w:hAnsi="Wingdings" w:hint="default"/>
+      </w:rPr>
+    </w:lvl>
+    <w:lvl w:ilvl="3" w:tplc="04090001" w:tentative="1">
+      <w:start w:val="1"/>
+      <w:numFmt w:val="bullet"/>
+      <w:lvlText w:val=""/>
+      <w:lvlJc w:val="left"/>
+      <w:pPr>
+        <w:ind w:left="2880" w:hanging="360"/>
+      </w:pPr>
+      <w:rPr>
+        <w:rFonts w:ascii="Symbol" w:hAnsi="Symbol" w:hint="default"/>
+      </w:rPr>
+    </w:lvl>
+    <w:lvl w:ilvl="4" w:tplc="04090003" w:tentative="1">
+      <w:start w:val="1"/>
+      <w:numFmt w:val="bullet"/>
+      <w:lvlText w:val="o"/>
+      <w:lvlJc w:val="left"/>
+      <w:pPr>
+        <w:ind w:left="3600" w:hanging="360"/>
+      </w:pPr>
+      <w:rPr>
+        <w:rFonts w:ascii="Courier New" w:hAnsi="Courier New" w:cs="Courier New" w:hint="default"/>
+      </w:rPr>
+    </w:lvl>
+    <w:lvl w:ilvl="5" w:tplc="04090005" w:tentative="1">
+      <w:start w:val="1"/>
+      <w:numFmt w:val="bullet"/>
+      <w:lvlText w:val=""/>
+      <w:lvlJc w:val="left"/>
+      <w:pPr>
+        <w:ind w:left="4320" w:hanging="360"/>
+      </w:pPr>
+      <w:rPr>
+        <w:rFonts w:ascii="Wingdings" w:hAnsi="Wingdings" w:hint="default"/>
+      </w:rPr>
+    </w:lvl>
+    <w:lvl w:ilvl="6" w:tplc="04090001" w:tentative="1">
+      <w:start w:val="1"/>
+      <w:numFmt w:val="bullet"/>
+      <w:lvlText w:val=""/>
+      <w:lvlJc w:val="left"/>
+      <w:pPr>
+        <w:ind w:left="5040" w:hanging="360"/>
+      </w:pPr>
+      <w:rPr>
+        <w:rFonts w:ascii="Symbol" w:hAnsi="Symbol" w:hint="default"/>
+      </w:rPr>
+    </w:lvl>
+    <w:lvl w:ilvl="7" w:tplc="04090003" w:tentative="1">
+      <w:start w:val="1"/>
+      <w:numFmt w:val="bullet"/>
+      <w:lvlText w:val="o"/>
+      <w:lvlJc w:val="left"/>
+      <w:pPr>
+        <w:ind w:left="5760" w:hanging="360"/>
+      </w:pPr>
+      <w:rPr>
+        <w:rFonts w:ascii="Courier New" w:hAnsi="Courier New" w:cs="Courier New" w:hint="default"/>
+      </w:rPr>
+    </w:lvl>
+    <w:lvl w:ilvl="8" w:tplc="04090005" w:tentative="1">
+      <w:start w:val="1"/>
+      <w:numFmt w:val="bullet"/>
+      <w:lvlText w:val=""/>
+      <w:lvlJc w:val="left"/>
+      <w:pPr>
+        <w:ind w:left="6480" w:hanging="360"/>
+      </w:pPr>
+      <w:rPr>
+        <w:rFonts w:ascii="Wingdings" w:hAnsi="Wingdings" w:hint="default"/>
+      </w:rPr>
+    </w:lvl>
+  </w:abstractNum>
+  <w:abstractNum w:abstractNumId="1" w15:restartNumberingAfterBreak="0">
+    <w:nsid w:val="223A3A11"/>
+    <w:multiLevelType w:val="hybridMultilevel"/>
+    <w:tmpl w:val="A84852A8"/>
+    <w:lvl w:ilvl="0" w:tplc="04090001">
+      <w:start w:val="1"/>
+      <w:numFmt w:val="bullet"/>
+      <w:lvlText w:val=""/>
+      <w:lvlJc w:val="left"/>
+      <w:pPr>
+        <w:ind w:left="720" w:hanging="360"/>
+      </w:pPr>
+      <w:rPr>
+        <w:rFonts w:ascii="Symbol" w:hAnsi="Symbol" w:hint="default"/>
+      </w:rPr>
+    </w:lvl>
+    <w:lvl w:ilvl="1" w:tplc="04090003">
+      <w:start w:val="1"/>
+      <w:numFmt w:val="bullet"/>
+      <w:lvlText w:val="o"/>
+      <w:lvlJc w:val="left"/>
+      <w:pPr>
+        <w:ind w:left="1440" w:hanging="360"/>
+      </w:pPr>
+      <w:rPr>
+        <w:rFonts w:ascii="Courier New" w:hAnsi="Courier New" w:cs="Courier New" w:hint="default"/>
+      </w:rPr>
+    </w:lvl>
+    <w:lvl w:ilvl="2" w:tplc="04090005" w:tentative="1">
+      <w:start w:val="1"/>
+      <w:numFmt w:val="bullet"/>
+      <w:lvlText w:val=""/>
+      <w:lvlJc w:val="left"/>
+      <w:pPr>
+        <w:ind w:left="2160" w:hanging="360"/>
+      </w:pPr>
+      <w:rPr>
+        <w:rFonts w:ascii="Wingdings" w:hAnsi="Wingdings" w:hint="default"/>
+      </w:rPr>
+    </w:lvl>
+    <w:lvl w:ilvl="3" w:tplc="04090001" w:tentative="1">
+      <w:start w:val="1"/>
+      <w:numFmt w:val="bullet"/>
+      <w:lvlText w:val=""/>
+      <w:lvlJc w:val="left"/>
+      <w:pPr>
+        <w:ind w:left="2880" w:hanging="360"/>
+      </w:pPr>
+      <w:rPr>
+        <w:rFonts w:ascii="Symbol" w:hAnsi="Symbol" w:hint="default"/>
+      </w:rPr>
+    </w:lvl>
+    <w:lvl w:ilvl="4" w:tplc="04090003" w:tentative="1">
+      <w:start w:val="1"/>
+      <w:numFmt w:val="bullet"/>
+      <w:lvlText w:val="o"/>
+      <w:lvlJc w:val="left"/>
+      <w:pPr>
+        <w:ind w:left="3600" w:hanging="360"/>
+      </w:pPr>
+      <w:rPr>
+        <w:rFonts w:ascii="Courier New" w:hAnsi="Courier New" w:cs="Courier New" w:hint="default"/>
+      </w:rPr>
+    </w:lvl>
+    <w:lvl w:ilvl="5" w:tplc="04090005" w:tentative="1">
+      <w:start w:val="1"/>
+      <w:numFmt w:val="bullet"/>
+      <w:lvlText w:val=""/>
+      <w:lvlJc w:val="left"/>
+      <w:pPr>
+        <w:ind w:left="4320" w:hanging="360"/>
+      </w:pPr>
+      <w:rPr>
+        <w:rFonts w:ascii="Wingdings" w:hAnsi="Wingdings" w:hint="default"/>
+      </w:rPr>
+    </w:lvl>
+    <w:lvl w:ilvl="6" w:tplc="04090001" w:tentative="1">
+      <w:start w:val="1"/>
+      <w:numFmt w:val="bullet"/>
+      <w:lvlText w:val=""/>
+      <w:lvlJc w:val="left"/>
+      <w:pPr>
+        <w:ind w:left="5040" w:hanging="360"/>
+      </w:pPr>
+      <w:rPr>
+        <w:rFonts w:ascii="Symbol" w:hAnsi="Symbol" w:hint="default"/>
+      </w:rPr>
+    </w:lvl>
+    <w:lvl w:ilvl="7" w:tplc="04090003" w:tentative="1">
+      <w:start w:val="1"/>
+      <w:numFmt w:val="bullet"/>
+      <w:lvlText w:val="o"/>
+      <w:lvlJc w:val="left"/>
+      <w:pPr>
+        <w:ind w:left="5760" w:hanging="360"/>
+      </w:pPr>
+      <w:rPr>
+        <w:rFonts w:ascii="Courier New" w:hAnsi="Courier New" w:cs="Courier New" w:hint="default"/>
+      </w:rPr>
+    </w:lvl>
+    <w:lvl w:ilvl="8" w:tplc="04090005" w:tentative="1">
+      <w:start w:val="1"/>
+      <w:numFmt w:val="bullet"/>
+      <w:lvlText w:val=""/>
+      <w:lvlJc w:val="left"/>
+      <w:pPr>
+        <w:ind w:left="6480" w:hanging="360"/>
+      </w:pPr>
+      <w:rPr>
+        <w:rFonts w:ascii="Wingdings" w:hAnsi="Wingdings" w:hint="default"/>
+      </w:rPr>
+    </w:lvl>
+  </w:abstractNum>
+  <w:abstractNum w:abstractNumId="2" w15:restartNumberingAfterBreak="0">
+    <w:nsid w:val="3715528D"/>
+    <w:multiLevelType w:val="hybridMultilevel"/>
+    <w:tmpl w:val="6ACEE6B4"/>
+    <w:lvl w:ilvl="0" w:tplc="04090001">
+      <w:start w:val="1"/>
+      <w:numFmt w:val="bullet"/>
+      <w:lvlText w:val=""/>
+      <w:lvlJc w:val="left"/>
+      <w:pPr>
+        <w:ind w:left="720" w:hanging="360"/>
+      </w:pPr>
+      <w:rPr>
+        <w:rFonts w:ascii="Symbol" w:hAnsi="Symbol" w:hint="default"/>
+      </w:rPr>
+    </w:lvl>
+    <w:lvl w:ilvl="1" w:tplc="04090003">
+      <w:start w:val="1"/>
+      <w:numFmt w:val="bullet"/>
+      <w:lvlText w:val="o"/>
+      <w:lvlJc w:val="left"/>
+      <w:pPr>
+        <w:ind w:left="1440" w:hanging="360"/>
+      </w:pPr>
+      <w:rPr>
+        <w:rFonts w:ascii="Courier New" w:hAnsi="Courier New" w:cs="Courier New" w:hint="default"/>
+      </w:rPr>
+    </w:lvl>
+    <w:lvl w:ilvl="2" w:tplc="04090005" w:tentative="1">
+      <w:start w:val="1"/>
+      <w:numFmt w:val="bullet"/>
+      <w:lvlText w:val=""/>
+      <w:lvlJc w:val="left"/>
+      <w:pPr>
+        <w:ind w:left="2160" w:hanging="360"/>
+      </w:pPr>
+      <w:rPr>
+        <w:rFonts w:ascii="Wingdings" w:hAnsi="Wingdings" w:hint="default"/>
+      </w:rPr>
+    </w:lvl>
+    <w:lvl w:ilvl="3" w:tplc="04090001" w:tentative="1">
+      <w:start w:val="1"/>
+      <w:numFmt w:val="bullet"/>
+      <w:lvlText w:val=""/>
+      <w:lvlJc w:val="left"/>
+      <w:pPr>
+        <w:ind w:left="2880" w:hanging="360"/>
+      </w:pPr>
+      <w:rPr>
+        <w:rFonts w:ascii="Symbol" w:hAnsi="Symbol" w:hint="default"/>
+      </w:rPr>
+    </w:lvl>
+    <w:lvl w:ilvl="4" w:tplc="04090003" w:tentative="1">
+      <w:start w:val="1"/>
+      <w:numFmt w:val="bullet"/>
+      <w:lvlText w:val="o"/>
+      <w:lvlJc w:val="left"/>
+      <w:pPr>
+        <w:ind w:left="3600" w:hanging="360"/>
+      </w:pPr>
+      <w:rPr>
+        <w:rFonts w:ascii="Courier New" w:hAnsi="Courier New" w:cs="Courier New" w:hint="default"/>
+      </w:rPr>
+    </w:lvl>
+    <w:lvl w:ilvl="5" w:tplc="04090005" w:tentative="1">
+      <w:start w:val="1"/>
+      <w:numFmt w:val="bullet"/>
+      <w:lvlText w:val=""/>
+      <w:lvlJc w:val="left"/>
+      <w:pPr>
+        <w:ind w:left="4320" w:hanging="360"/>
+      </w:pPr>
+      <w:rPr>
+        <w:rFonts w:ascii="Wingdings" w:hAnsi="Wingdings" w:hint="default"/>
+      </w:rPr>
+    </w:lvl>
+    <w:lvl w:ilvl="6" w:tplc="04090001" w:tentative="1">
+      <w:start w:val="1"/>
+      <w:numFmt w:val="bullet"/>
+      <w:lvlText w:val=""/>
+      <w:lvlJc w:val="left"/>
+      <w:pPr>
+        <w:ind w:left="5040" w:hanging="360"/>
+      </w:pPr>
+      <w:rPr>
+        <w:rFonts w:ascii="Symbol" w:hAnsi="Symbol" w:hint="default"/>
+      </w:rPr>
+    </w:lvl>
+    <w:lvl w:ilvl="7" w:tplc="04090003" w:tentative="1">
+      <w:start w:val="1"/>
+      <w:numFmt w:val="bullet"/>
+      <w:lvlText w:val="o"/>
+      <w:lvlJc w:val="left"/>
+      <w:pPr>
+        <w:ind w:left="5760" w:hanging="360"/>
+      </w:pPr>
+      <w:rPr>
+        <w:rFonts w:ascii="Courier New" w:hAnsi="Courier New" w:cs="Courier New" w:hint="default"/>
+      </w:rPr>
+    </w:lvl>
+    <w:lvl w:ilvl="8" w:tplc="04090005" w:tentative="1">
+      <w:start w:val="1"/>
+      <w:numFmt w:val="bullet"/>
+      <w:lvlText w:val=""/>
+      <w:lvlJc w:val="left"/>
+      <w:pPr>
+        <w:ind w:left="6480" w:hanging="360"/>
+      </w:pPr>
+      <w:rPr>
+        <w:rFonts w:ascii="Wingdings" w:hAnsi="Wingdings" w:hint="default"/>
+      </w:rPr>
+    </w:lvl>
+  </w:abstractNum>
+  <w:num w:numId="1" w16cid:durableId="1453480740">
+    <w:abstractNumId w:val="2"/>
+  </w:num>
+  <w:num w:numId="2" w16cid:durableId="1559393395">
+    <w:abstractNumId w:val="1"/>
+  </w:num>
+  <w:num w:numId="3" w16cid:durableId="905606105">
+    <w:abstractNumId w:val="0"/>
+  </w:num>
+</w:numbering>
+</file>
+
 <file path=word/styles.xml><?xml version="1.0" encoding="utf-8"?>
-<w:styles xmlns:mc="http://schemas.openxmlformats.org/markup-compatibility/2006" xmlns:r="http://schemas.openxmlformats.org/officeDocument/2006/relationships" xmlns:w="http://schemas.openxmlformats.org/wordprocessingml/2006/main" xmlns:w14="http://schemas.microsoft.com/office/word/2010/wordml" xmlns:w15="http://schemas.microsoft.com/office/word/2012/wordml" xmlns:w16cex="http://schemas.microsoft.com/office/word/2018/wordml/cex" xmlns:w16cid="http://schemas.microsoft.com/office/word/2016/wordml/cid" xmlns:w16="http://schemas.microsoft.com/office/word/2018/wordml" xmlns:w16du="http://schemas.microsoft.com/office/word/2023/wordml/word16du" xmlns:w16sdtdh="http://schemas.microsoft.com/office/word/2020/wordml/sdtdatahash" xmlns:w16se="http://schemas.microsoft.com/office/word/2015/wordml/symex" mc:Ignorable="w14 w15 w16se w16cid w16 w16cex w16sdtdh w16du">
+<w:styles xmlns:mc="http://schemas.openxmlformats.org/markup-compatibility/2006" xmlns:r="http://schemas.openxmlformats.org/officeDocument/2006/relationships" xmlns:w="http://schemas.openxmlformats.org/wordprocessingml/2006/main" xmlns:w14="http://schemas.microsoft.com/office/word/2010/wordml" xmlns:w15="http://schemas.microsoft.com/office/word/2012/wordml" xmlns:w16cex="http://schemas.microsoft.com/office/word/2018/wordml/cex" xmlns:w16cid="http://schemas.microsoft.com/office/word/2016/wordml/cid" xmlns:w16="http://schemas.microsoft.com/office/word/2018/wordml" xmlns:w16du="http://schemas.microsoft.com/office/word/2023/wordml/word16du" xmlns:w16sdtdh="http://schemas.microsoft.com/office/word/2020/wordml/sdtdatahash" xmlns:w16sdtfl="http://schemas.microsoft.com/office/word/2024/wordml/sdtformatlock" xmlns:w16se="http://schemas.microsoft.com/office/word/2015/wordml/symex" mc:Ignorable="w14 w15 w16se w16cid w16 w16cex w16sdtdh w16sdtfl w16du">
   <w:docDefaults>
     <w:rPrDefault>
       <w:rPr>
@@ -647,7 +2195,6 @@
   <w:style w:type="character" w:default="1" w:styleId="DefaultParagraphFont">
     <w:name w:val="Default Paragraph Font"/>
     <w:uiPriority w:val="1"/>
-    <w:semiHidden/>
     <w:unhideWhenUsed/>
   </w:style>
   <w:style w:type="table" w:default="1" w:styleId="TableNormal">

</xml_diff>